<commit_message>
Avance requerimientos no funcionales
</commit_message>
<xml_diff>
--- a/doc rs.docx
+++ b/doc rs.docx
@@ -4488,27 +4488,7 @@
           <w:szCs w:val="24"/>
           <w:lang w:eastAsia="es-VE"/>
         </w:rPr>
-        <w:t xml:space="preserve">Se puede hacer referencia a otros documentos, por </w:t>
-      </w:r>
-      <w:proofErr w:type="gramStart"/>
-      <w:r>
-        <w:rPr>
-          <w:rFonts w:eastAsia="Times New Roman" w:cs="Arial"/>
-          <w:color w:val="00B050"/>
-          <w:szCs w:val="24"/>
-          <w:lang w:eastAsia="es-VE"/>
-        </w:rPr>
-        <w:t>ejemplo</w:t>
-      </w:r>
-      <w:proofErr w:type="gramEnd"/>
-      <w:r>
-        <w:rPr>
-          <w:rFonts w:eastAsia="Times New Roman" w:cs="Arial"/>
-          <w:color w:val="00B050"/>
-          <w:szCs w:val="24"/>
-          <w:lang w:eastAsia="es-VE"/>
-        </w:rPr>
-        <w:t xml:space="preserve"> una definición de alcance u acta de constitución del proyecto.</w:t>
+        <w:t>Se puede hacer referencia a otros documentos, por ejemplo una definición de alcance u acta de constitución del proyecto.</w:t>
       </w:r>
     </w:p>
     <w:p>
@@ -4660,27 +4640,7 @@
           <w:szCs w:val="24"/>
           <w:lang w:eastAsia="es-VE"/>
         </w:rPr>
-        <w:t xml:space="preserve">, </w:t>
-      </w:r>
-      <w:proofErr w:type="gramStart"/>
-      <w:r>
-        <w:rPr>
-          <w:rFonts w:eastAsia="Times New Roman" w:cs="Arial"/>
-          <w:color w:val="00B050"/>
-          <w:szCs w:val="24"/>
-          <w:lang w:eastAsia="es-VE"/>
-        </w:rPr>
-        <w:t>documentos electrónicos o direcciones electrónicas</w:t>
-      </w:r>
-      <w:proofErr w:type="gramEnd"/>
-      <w:r>
-        <w:rPr>
-          <w:rFonts w:eastAsia="Times New Roman" w:cs="Arial"/>
-          <w:color w:val="00B050"/>
-          <w:szCs w:val="24"/>
-          <w:lang w:eastAsia="es-VE"/>
-        </w:rPr>
-        <w:t xml:space="preserve"> que complementen la documentación de requerimientos </w:t>
+        <w:t xml:space="preserve">, documentos electrónicos o direcciones electrónicas que complementen la documentación de requerimientos </w:t>
       </w:r>
       <w:r>
         <w:rPr>
@@ -5024,27 +4984,7 @@
           <w:szCs w:val="24"/>
           <w:lang w:eastAsia="es-VE"/>
         </w:rPr>
-        <w:t xml:space="preserve">Para cada tipo de usuario, se pueden mencionar las funcionalidades de producto (Sección 4) que le sean relevantes. Igualmente se puede </w:t>
-      </w:r>
-      <w:proofErr w:type="gramStart"/>
-      <w:r>
-        <w:rPr>
-          <w:rFonts w:eastAsia="Times New Roman" w:cs="Arial"/>
-          <w:color w:val="00B050"/>
-          <w:szCs w:val="24"/>
-          <w:lang w:eastAsia="es-VE"/>
-        </w:rPr>
-        <w:t>hacer mención de</w:t>
-      </w:r>
-      <w:proofErr w:type="gramEnd"/>
-      <w:r>
-        <w:rPr>
-          <w:rFonts w:eastAsia="Times New Roman" w:cs="Arial"/>
-          <w:color w:val="00B050"/>
-          <w:szCs w:val="24"/>
-          <w:lang w:eastAsia="es-VE"/>
-        </w:rPr>
-        <w:t xml:space="preserve"> cuales usuarios utilizan una mayor parte del sistema y con más frecuencia, para distinguirlos de usuarios ocasionales o que acceden a pocas funcionalidades.</w:t>
+        <w:t>Para cada tipo de usuario, se pueden mencionar las funcionalidades de producto (Sección 4) que le sean relevantes. Igualmente se puede hacer mención de cuales usuarios utilizan una mayor parte del sistema y con más frecuencia, para distinguirlos de usuarios ocasionales o que acceden a pocas funcionalidades.</w:t>
       </w:r>
     </w:p>
     <w:p>
@@ -5480,7 +5420,7 @@
         <w:shd w:val="clear" w:color="auto" w:fill="FFFFFF"/>
         <w:spacing w:after="0" w:line="240" w:lineRule="auto"/>
         <w:rPr>
-          <w:lang w:val="en-US"/>
+          <w:lang w:val="es-MX"/>
         </w:rPr>
       </w:pPr>
     </w:p>
@@ -5851,6 +5791,74 @@
     </w:p>
     <w:p>
       <w:pPr>
+        <w:pStyle w:val="Ttulo2"/>
+        <w:rPr>
+          <w:lang w:val="es-MX"/>
+        </w:rPr>
+      </w:pPr>
+      <w:r>
+        <w:rPr>
+          <w:lang w:val="es-MX"/>
+        </w:rPr>
+        <w:t>Eficiencia:</w:t>
+      </w:r>
+    </w:p>
+    <w:p>
+      <w:pPr>
+        <w:rPr>
+          <w:lang w:val="es-MX"/>
+        </w:rPr>
+      </w:pPr>
+      <w:r>
+        <w:rPr>
+          <w:lang w:val="es-MX"/>
+        </w:rPr>
+        <w:t>El sistema debe de ser capaz de realizar todos los procesos lógicos que se necesitan para su funcionamiento en un tiempo mínimo de respuesta.</w:t>
+      </w:r>
+    </w:p>
+    <w:p>
+      <w:pPr>
+        <w:rPr>
+          <w:lang w:val="es-MX"/>
+        </w:rPr>
+      </w:pPr>
+      <w:r>
+        <w:rPr>
+          <w:lang w:val="es-MX"/>
+        </w:rPr>
+        <w:lastRenderedPageBreak/>
+        <w:t>El servidor tendrá que soportar una N cantidad de usuarios conectados a la vez sin que este se vea afectada su funcionamiento.</w:t>
+      </w:r>
+    </w:p>
+    <w:p>
+      <w:pPr>
+        <w:pStyle w:val="Ttulo2"/>
+        <w:rPr>
+          <w:lang w:val="es-MX"/>
+        </w:rPr>
+      </w:pPr>
+      <w:r>
+        <w:rPr>
+          <w:lang w:val="es-MX"/>
+        </w:rPr>
+        <w:t>Usabilidad:</w:t>
+      </w:r>
+    </w:p>
+    <w:p>
+      <w:pPr>
+        <w:rPr>
+          <w:lang w:val="es-MX"/>
+        </w:rPr>
+      </w:pPr>
+      <w:r>
+        <w:rPr>
+          <w:lang w:val="es-MX"/>
+        </w:rPr>
+        <w:t>Los servidores deben de estar disponible a cualquier hora</w:t>
+      </w:r>
+    </w:p>
+    <w:p>
+      <w:pPr>
         <w:rPr>
           <w:color w:val="00B050"/>
         </w:rPr>
@@ -5884,7 +5892,6 @@
         <w:rPr>
           <w:color w:val="00B050"/>
         </w:rPr>
-        <w:lastRenderedPageBreak/>
         <w:t>Para hacer cumplir las reglas de negocio, podría ser necesaria la definición de requerimientos funcionales que aplican a todo el sistema, no a una funcionalidad especifica.</w:t>
       </w:r>
     </w:p>
@@ -5975,7 +5982,6 @@
         <w:rPr>
           <w:color w:val="00B050"/>
         </w:rPr>
-        <w:lastRenderedPageBreak/>
         <w:t>Se pueden clasificar por tipos o áreas del sistema con interfaz distinta.</w:t>
       </w:r>
     </w:p>
@@ -6061,21 +6067,7 @@
         <w:rPr>
           <w:color w:val="00B050"/>
         </w:rPr>
-        <w:t xml:space="preserve">Información sobre cuales tipos de dispositivos soporta el </w:t>
-      </w:r>
-      <w:proofErr w:type="gramStart"/>
-      <w:r>
-        <w:rPr>
-          <w:color w:val="00B050"/>
-        </w:rPr>
-        <w:t>sistema</w:t>
-      </w:r>
-      <w:proofErr w:type="gramEnd"/>
-      <w:r>
-        <w:rPr>
-          <w:color w:val="00B050"/>
-        </w:rPr>
-        <w:t xml:space="preserve"> por ejemplo: Computadores, dispositivos móviles, impresoras, otros dispositivos.</w:t>
+        <w:t>Información sobre cuales tipos de dispositivos soporta el sistema por ejemplo: Computadores, dispositivos móviles, impresoras, otros dispositivos.</w:t>
       </w:r>
     </w:p>
     <w:p>
@@ -6182,6 +6174,7 @@
         <w:rPr>
           <w:color w:val="00B050"/>
         </w:rPr>
+        <w:lastRenderedPageBreak/>
         <w:t>Incluye formatos de mensajería, estándares de comunicación (Ej. FTP, HTTP, etc.). Describir también requerimientos de encriptación y seguridad en las comunicaciones.</w:t>
       </w:r>
     </w:p>
@@ -6591,7 +6584,7 @@
         <w:szCs w:val="24"/>
       </w:rPr>
       <w:pict w14:anchorId="40CC59B6">
-        <v:rect id="_x0000_s1026" style="position:absolute;left:0;text-align:left;margin-left:-5.25pt;margin-top:16.1pt;width:450.6pt;height:12.8pt;z-index:251657728" fillcolor="#4f81bd" strokecolor="#f2f2f2" strokeweight="3pt">
+        <v:rect id="_x0000_s1026" style="position:absolute;left:0;text-align:left;margin-left:-5.25pt;margin-top:16.1pt;width:450.6pt;height:12.8pt;z-index:1" fillcolor="#4f81bd" strokecolor="#f2f2f2" strokeweight="3pt">
           <v:shadow on="t" type="perspective" color="#243f60" opacity=".5" offset="1pt" offset2="-1pt"/>
         </v:rect>
       </w:pict>
@@ -10290,6 +10283,7 @@
   <w:style w:type="character" w:default="1" w:styleId="Fuentedeprrafopredeter">
     <w:name w:val="Default Paragraph Font"/>
     <w:uiPriority w:val="1"/>
+    <w:semiHidden/>
     <w:unhideWhenUsed/>
   </w:style>
   <w:style w:type="table" w:default="1" w:styleId="Tablanormal">
@@ -10297,7 +10291,6 @@
     <w:uiPriority w:val="99"/>
     <w:semiHidden/>
     <w:unhideWhenUsed/>
-    <w:qFormat/>
     <w:tblPr>
       <w:tblInd w:w="0" w:type="dxa"/>
       <w:tblCellMar>
@@ -10592,7 +10585,7 @@
       <w:lang w:eastAsia="en-US"/>
     </w:rPr>
   </w:style>
-  <w:style w:type="paragraph" w:styleId="TtulodeTDC">
+  <w:style w:type="paragraph" w:customStyle="1" w:styleId="TtulodeTDC">
     <w:name w:val="Título de TDC"/>
     <w:basedOn w:val="Ttulo1"/>
     <w:next w:val="Normal"/>

</xml_diff>